<commit_message>
Updated comments on HumanGreeter project
</commit_message>
<xml_diff>
--- a/Nao.docx
+++ b/Nao.docx
@@ -1174,7 +1174,7 @@
         </w:numPr>
       </w:pPr>
       <w:r>
-        <w:t>Two types of recognitions are possible:</w:t>
+        <w:t>Two types of speech recognition are possible:</w:t>
       </w:r>
     </w:p>
     <w:p>
@@ -1194,7 +1194,7 @@
       </w:r>
       <w:proofErr w:type="spellEnd"/>
       <w:r>
-        <w:t xml:space="preserve"> speech recognizer. This recognizer has the disadvantage that in only works with predefined words.</w:t>
+        <w:t xml:space="preserve"> native speech recognizer. This recognizer has the disadvantage that in only works with predefined words.</w:t>
       </w:r>
     </w:p>
     <w:p>
@@ -1220,9 +1220,104 @@
     <w:p>
       <w:pPr>
         <w:pStyle w:val="ListParagraph"/>
-      </w:pPr>
-      <w:r>
-        <w:t xml:space="preserve">This </w:t>
+        <w:numPr>
+          <w:ilvl w:val="1"/>
+          <w:numId w:val="7"/>
+        </w:numPr>
+      </w:pPr>
+      <w:r>
+        <w:t xml:space="preserve">Two types of </w:t>
+      </w:r>
+      <w:r>
+        <w:t>face</w:t>
+      </w:r>
+      <w:r>
+        <w:t xml:space="preserve"> recognition are possible:</w:t>
+      </w:r>
+    </w:p>
+    <w:p>
+      <w:pPr>
+        <w:pStyle w:val="ListParagraph"/>
+        <w:numPr>
+          <w:ilvl w:val="2"/>
+          <w:numId w:val="7"/>
+        </w:numPr>
+      </w:pPr>
+      <w:r>
+        <w:t xml:space="preserve">With the </w:t>
+      </w:r>
+      <w:proofErr w:type="spellStart"/>
+      <w:r>
+        <w:t>Nao</w:t>
+      </w:r>
+      <w:proofErr w:type="spellEnd"/>
+      <w:r>
+        <w:t xml:space="preserve"> native </w:t>
+      </w:r>
+      <w:r>
+        <w:t>face</w:t>
+      </w:r>
+      <w:r>
+        <w:t xml:space="preserve"> recognizer. </w:t>
+      </w:r>
+      <w:r>
+        <w:t>However t</w:t>
+      </w:r>
+      <w:r>
+        <w:t xml:space="preserve">his recognizer </w:t>
+      </w:r>
+      <w:r>
+        <w:t>is limited in performance.</w:t>
+      </w:r>
+    </w:p>
+    <w:p>
+      <w:pPr>
+        <w:pStyle w:val="ListParagraph"/>
+        <w:numPr>
+          <w:ilvl w:val="2"/>
+          <w:numId w:val="7"/>
+        </w:numPr>
+      </w:pPr>
+      <w:r>
+        <w:t xml:space="preserve">With the </w:t>
+      </w:r>
+      <w:r>
+        <w:t>Microsoft Oxford proje</w:t>
+      </w:r>
+      <w:bookmarkStart w:id="1" w:name="_GoBack"/>
+      <w:bookmarkEnd w:id="1"/>
+      <w:r>
+        <w:t>ct face API.</w:t>
+      </w:r>
+      <w:r>
+        <w:t xml:space="preserve"> </w:t>
+      </w:r>
+      <w:r>
+        <w:t>This API is a high performance face recognizer and can handle many different faces.</w:t>
+      </w:r>
+      <w:r>
+        <w:t xml:space="preserve"> </w:t>
+      </w:r>
+      <w:r>
+        <w:t xml:space="preserve">Free are </w:t>
+      </w:r>
+      <w:r>
+        <w:t>20 transactions per minute and 5000 transactions per month.</w:t>
+      </w:r>
+    </w:p>
+    <w:p>
+      <w:pPr>
+        <w:pStyle w:val="ListParagraph"/>
+        <w:numPr>
+          <w:ilvl w:val="1"/>
+          <w:numId w:val="7"/>
+        </w:numPr>
+      </w:pPr>
+      <w:r>
+        <w:t>Thi</w:t>
+      </w:r>
+      <w:r>
+        <w:t xml:space="preserve">s </w:t>
       </w:r>
       <w:r>
         <w:t>behavior was developed</w:t>
@@ -1267,7 +1362,7 @@
       <w:pPr>
         <w:pStyle w:val="Heading1"/>
       </w:pPr>
-      <w:bookmarkStart w:id="1" w:name="_Toc312909678"/>
+      <w:bookmarkStart w:id="2" w:name="_Toc312909678"/>
       <w:proofErr w:type="spellStart"/>
       <w:r>
         <w:t>Nao</w:t>
@@ -1276,7 +1371,7 @@
       <w:r>
         <w:t xml:space="preserve"> architecture</w:t>
       </w:r>
-      <w:bookmarkEnd w:id="1"/>
+      <w:bookmarkEnd w:id="2"/>
     </w:p>
     <w:p>
       <w:r>
@@ -1596,11 +1691,11 @@
       <w:pPr>
         <w:pStyle w:val="Heading2"/>
       </w:pPr>
-      <w:bookmarkStart w:id="2" w:name="_Toc312909679"/>
+      <w:bookmarkStart w:id="3" w:name="_Toc312909679"/>
       <w:r>
         <w:t>Brokers and proxies</w:t>
       </w:r>
-      <w:bookmarkEnd w:id="2"/>
+      <w:bookmarkEnd w:id="3"/>
     </w:p>
     <w:p>
       <w:r>
@@ -1897,11 +1992,11 @@
       <w:pPr>
         <w:pStyle w:val="Heading2"/>
       </w:pPr>
-      <w:bookmarkStart w:id="3" w:name="_Toc312909680"/>
+      <w:bookmarkStart w:id="4" w:name="_Toc312909680"/>
       <w:r>
         <w:t>Device Communication Manager (DCM)</w:t>
       </w:r>
-      <w:bookmarkEnd w:id="3"/>
+      <w:bookmarkEnd w:id="4"/>
     </w:p>
     <w:p>
       <w:r>
@@ -1983,11 +2078,11 @@
       <w:pPr>
         <w:pStyle w:val="Heading2"/>
       </w:pPr>
-      <w:bookmarkStart w:id="4" w:name="_Toc312909681"/>
+      <w:bookmarkStart w:id="5" w:name="_Toc312909681"/>
       <w:r>
         <w:t>Language support</w:t>
       </w:r>
-      <w:bookmarkEnd w:id="4"/>
+      <w:bookmarkEnd w:id="5"/>
     </w:p>
     <w:p>
       <w:r>
@@ -2047,7 +2142,7 @@
       <w:pPr>
         <w:pStyle w:val="Heading1"/>
       </w:pPr>
-      <w:bookmarkStart w:id="5" w:name="_Toc312909682"/>
+      <w:bookmarkStart w:id="6" w:name="_Toc312909682"/>
       <w:r>
         <w:t xml:space="preserve">Ways to work with the </w:t>
       </w:r>
@@ -2055,14 +2150,14 @@
       <w:r>
         <w:t>Nao</w:t>
       </w:r>
-      <w:bookmarkEnd w:id="5"/>
+      <w:bookmarkEnd w:id="6"/>
       <w:proofErr w:type="spellEnd"/>
     </w:p>
     <w:p>
       <w:pPr>
         <w:pStyle w:val="Heading2"/>
       </w:pPr>
-      <w:bookmarkStart w:id="6" w:name="_Toc312909683"/>
+      <w:bookmarkStart w:id="7" w:name="_Toc312909683"/>
       <w:r>
         <w:t xml:space="preserve">With </w:t>
       </w:r>
@@ -2074,7 +2169,7 @@
       <w:r>
         <w:t xml:space="preserve"> only</w:t>
       </w:r>
-      <w:bookmarkEnd w:id="6"/>
+      <w:bookmarkEnd w:id="7"/>
     </w:p>
     <w:p>
       <w:r>
@@ -2541,7 +2636,7 @@
       <w:pPr>
         <w:pStyle w:val="Heading2"/>
       </w:pPr>
-      <w:bookmarkStart w:id="7" w:name="_Toc312909684"/>
+      <w:bookmarkStart w:id="8" w:name="_Toc312909684"/>
       <w:r>
         <w:t xml:space="preserve">On the </w:t>
       </w:r>
@@ -2556,7 +2651,7 @@
       <w:r>
         <w:t>SSH connection</w:t>
       </w:r>
-      <w:bookmarkEnd w:id="7"/>
+      <w:bookmarkEnd w:id="8"/>
     </w:p>
     <w:p>
       <w:r>
@@ -2839,7 +2934,7 @@
       <w:pPr>
         <w:pStyle w:val="Heading2"/>
       </w:pPr>
-      <w:bookmarkStart w:id="8" w:name="_Toc312909685"/>
+      <w:bookmarkStart w:id="9" w:name="_Toc312909685"/>
       <w:proofErr w:type="spellStart"/>
       <w:r>
         <w:t>Choregraphe</w:t>
@@ -2848,7 +2943,7 @@
       <w:r>
         <w:t xml:space="preserve"> Python script versus standalone Python script</w:t>
       </w:r>
-      <w:bookmarkEnd w:id="8"/>
+      <w:bookmarkEnd w:id="9"/>
     </w:p>
     <w:p>
       <w:r>
@@ -3704,14 +3799,14 @@
       <w:pPr>
         <w:pStyle w:val="Heading2"/>
       </w:pPr>
-      <w:bookmarkStart w:id="9" w:name="_Toc312909686"/>
+      <w:bookmarkStart w:id="10" w:name="_Toc312909686"/>
       <w:r>
         <w:t>On a laptop u</w:t>
       </w:r>
       <w:r>
         <w:t>sing the SDK</w:t>
       </w:r>
-      <w:bookmarkEnd w:id="9"/>
+      <w:bookmarkEnd w:id="10"/>
     </w:p>
     <w:p>
       <w:r>
@@ -3865,7 +3960,7 @@
       <w:pPr>
         <w:pStyle w:val="Heading1"/>
       </w:pPr>
-      <w:bookmarkStart w:id="10" w:name="_Toc312909687"/>
+      <w:bookmarkStart w:id="11" w:name="_Toc312909687"/>
       <w:r>
         <w:t xml:space="preserve">Controlling multiple </w:t>
       </w:r>
@@ -3873,7 +3968,7 @@
       <w:r>
         <w:t>Nao’s</w:t>
       </w:r>
-      <w:bookmarkEnd w:id="10"/>
+      <w:bookmarkEnd w:id="11"/>
       <w:proofErr w:type="spellEnd"/>
     </w:p>
     <w:p>
@@ -4034,12 +4129,7 @@
         <w:t xml:space="preserve"> Events </w:t>
       </w:r>
       <w:r>
-        <w:t xml:space="preserve">can be existing events like </w:t>
-      </w:r>
-      <w:bookmarkStart w:id="11" w:name="_GoBack"/>
-      <w:bookmarkEnd w:id="11"/>
-      <w:r>
-        <w:t>‘</w:t>
+        <w:t>can be existing events like ‘</w:t>
       </w:r>
       <w:proofErr w:type="spellStart"/>
       <w:r>

</xml_diff>